<commit_message>
agregando datos de documentacion y tercera parte de las verificaciones
</commit_message>
<xml_diff>
--- a/Documentacion/Documentacion_201513677.docx
+++ b/Documentacion/Documentacion_201513677.docx
@@ -118,7 +118,7 @@
                     </wp:anchor>
                   </w:drawing>
                 </mc:Choice>
-                <mc:Fallback xmlns:ve="http://schemas.openxmlformats.org/markup-compatibility/2006" xmlns:mv="urn:schemas-microsoft-com:mac:vml" xmlns:a="http://schemas.openxmlformats.org/drawingml/2006/main" xmlns:pic="http://schemas.openxmlformats.org/drawingml/2006/picture" xmlns:c="http://schemas.openxmlformats.org/drawingml/2006/chart" xmlns:a14="http://schemas.microsoft.com/office/drawing/2010/main">
+                <mc:Fallback xmlns:a14="http://schemas.microsoft.com/office/drawing/2010/main" xmlns:c="http://schemas.openxmlformats.org/drawingml/2006/chart" xmlns:pic="http://schemas.openxmlformats.org/drawingml/2006/picture" xmlns:a="http://schemas.openxmlformats.org/drawingml/2006/main" xmlns:mv="urn:schemas-microsoft-com:mac:vml" xmlns:ve="http://schemas.openxmlformats.org/markup-compatibility/2006">
                   <w:pict>
                     <v:shapetype w14:anchorId="696BC117" id="_x0000_t32" coordsize="21600,21600" o:spt="32" o:oned="t" path="m,l21600,21600e" filled="f">
                       <v:path arrowok="t" fillok="f" o:connecttype="none"/>
@@ -271,7 +271,7 @@
                     </wp:anchor>
                   </w:drawing>
                 </mc:Choice>
-                <mc:Fallback xmlns:ve="http://schemas.openxmlformats.org/markup-compatibility/2006" xmlns:mv="urn:schemas-microsoft-com:mac:vml" xmlns:a="http://schemas.openxmlformats.org/drawingml/2006/main" xmlns:pic="http://schemas.openxmlformats.org/drawingml/2006/picture" xmlns:c="http://schemas.openxmlformats.org/drawingml/2006/chart" xmlns:a14="http://schemas.microsoft.com/office/drawing/2010/main">
+                <mc:Fallback xmlns:a14="http://schemas.microsoft.com/office/drawing/2010/main" xmlns:c="http://schemas.openxmlformats.org/drawingml/2006/chart" xmlns:pic="http://schemas.openxmlformats.org/drawingml/2006/picture" xmlns:a="http://schemas.openxmlformats.org/drawingml/2006/main" xmlns:mv="urn:schemas-microsoft-com:mac:vml" xmlns:ve="http://schemas.openxmlformats.org/markup-compatibility/2006">
                   <w:pict>
                     <v:shape w14:anchorId="1C8B1292" id="Conector recto de flecha 2" o:spid="_x0000_s1026" type="#_x0000_t32" style="position:absolute;margin-left:7pt;margin-top:5pt;width:426pt;height:1pt;z-index:251659264;visibility:visible;mso-wrap-style:square;mso-wrap-distance-left:9pt;mso-wrap-distance-top:0;mso-wrap-distance-right:9pt;mso-wrap-distance-bottom:0;mso-position-horizontal:absolute;mso-position-horizontal-relative:margin;mso-position-vertical:absolute;mso-position-vertical-relative:text" o:gfxdata="UEsDBBQABgAIAAAAIQC2gziS/gAAAOEBAAATAAAAW0NvbnRlbnRfVHlwZXNdLnhtbJSRQU7DMBBF 90jcwfIWJU67QAgl6YK0S0CoHGBkTxKLZGx5TGhvj5O2G0SRWNoz/78nu9wcxkFMGNg6quQqL6RA 0s5Y6ir5vt9lD1JwBDIwOMJKHpHlpr69KfdHjyxSmriSfYz+USnWPY7AufNIadK6MEJMx9ApD/oD OlTrorhX2lFEilmcO2RdNtjC5xDF9pCuTyYBB5bi6bQ4syoJ3g9WQ0ymaiLzg5KdCXlKLjvcW893 SUOqXwnz5DrgnHtJTxOsQfEKIT7DmDSUCaxw7Rqn8787ZsmRM9e2VmPeBN4uqYvTtW7jvijg9N/y JsXecLq0q+WD6m8AAAD//wMAUEsDBBQABgAIAAAAIQA4/SH/1gAAAJQBAAALAAAAX3JlbHMvLnJl bHOkkMFqwzAMhu+DvYPRfXGawxijTi+j0GvpHsDYimMaW0Yy2fr2M4PBMnrbUb/Q94l/f/hMi1qR JVI2sOt6UJgd+ZiDgffL8ekFlFSbvV0oo4EbChzGx4f9GRdb25HMsYhqlCwG5lrLq9biZkxWOiqY 22YiTra2kYMu1l1tQD30/bPm3wwYN0x18gb45AdQl1tp5j/sFB2T0FQ7R0nTNEV3j6o9feQzro1i OWA14Fm+Q8a1a8+Bvu/d/dMb2JY5uiPbhG/ktn4cqGU/er3pcvwCAAD//wMAUEsDBBQABgAIAAAA IQDfwcP16gEAAMMDAAAOAAAAZHJzL2Uyb0RvYy54bWysU01v2zAMvQ/YfxB0X2wnbdoacXpI1l2G LUC3H8BItC1AX5C0OPn3o+Ss3cdlGKaDREnk0+MjtXk8G81OGKJytuPNouYMrXBS2aHjX788vbvn LCawErSz2PELRv64fftmM/kWl250WmJgBGJjO/mOjyn5tqqiGNFAXDiPli57Fwwk2oahkgEmQje6 Wtb1uppckD44gTHS6X6+5NuC3/co0ue+j5iY7jhxS2UOZT7mudpuoB0C+FGJKw34BxYGlKVHX6D2 kIB9C+oPKKNEcNH1aSGcqVzfK4ElB8qmqX/L5nkEjyUXEif6F5ni/4MVn06HwJTs+JIzC4ZKtKNC ieQCC3lhElmvUYzAllmtyceWgnb2EK676A8hp37ug8krJcXOhLderZsVlf/S8dXdfU1jVhvPiQly uL1pHu6WN5wJ8ih31SuIDzF9QGdYNjoeUwA1jIm4zeSaojacPsZENCjwR0BmYN2T0rqUVls2UV8+ 1LdUfQHUYb2GRKbxlHO0Q8GJTiuZY3J0DMNxpwM7Qe6ZMjJxeuMXt/zgHuI4+5WrOT+jEmZtoB0R 5HsrWbp40tWSrjyzMSg500j/JVvFM4HSf+NJJLQlLrkKs+7ZOjp5KeUo59Qphe21q3Mr/rwv0a9/ b/sdAAD//wMAUEsDBBQABgAIAAAAIQCp1g2M2QAAAAgBAAAPAAAAZHJzL2Rvd25yZXYueG1sTE/L TsMwELwj8Q/WInGjNhWKqhCnqhA9ACcCl9y28ZKE+hHZbhr4epYTnGZnZzU7U20XZ8VMMY3Ba7hd KRDku2BG32t4f9vfbECkjN6gDZ40fFGCbX15UWFpwtm/0tzkXrCJTyVqGHKeSilTN5DDtAoTedY+ QnSYmcZemohnNndWrpUqpMPR84cBJ3oYqDs2J6fBxmf7+Ri+Vbs8xblpXYv7l0nr66tldw8i05L/ juE3PkeHmjMdwsmbJCzzO66SGRUj65ui4OHAi7UCWVfyf4H6BwAA//8DAFBLAQItABQABgAIAAAA IQC2gziS/gAAAOEBAAATAAAAAAAAAAAAAAAAAAAAAABbQ29udGVudF9UeXBlc10ueG1sUEsBAi0A FAAGAAgAAAAhADj9If/WAAAAlAEAAAsAAAAAAAAAAAAAAAAALwEAAF9yZWxzLy5yZWxzUEsBAi0A FAAGAAgAAAAhAN/Bw/XqAQAAwwMAAA4AAAAAAAAAAAAAAAAALgIAAGRycy9lMm9Eb2MueG1sUEsB Ai0AFAAGAAgAAAAhAKnWDYzZAAAACAEAAA8AAAAAAAAAAAAAAAAARAQAAGRycy9kb3ducmV2Lnht bFBLBQYAAAAABAAEAPMAAABKBQAAAAA= " o:allowincell="f" strokeweight="1.5pt">
                       <v:stroke joinstyle="miter"/>
@@ -3066,7 +3066,9 @@
         <w:ind w:left="0" w:firstLine="0"/>
         <w:jc w:val="both"/>
         <w:rPr>
-          <w:rFonts w:ascii="Times New Roman" w:hAnsi="Times New Roman" w:cs="Times New Roman"/>
+          <w:rFonts w:ascii="Arial" w:hAnsi="Arial" w:cs="Arial"/>
+          <w:b/>
+          <w:bCs/>
           <w:sz w:val="24"/>
           <w:szCs w:val="24"/>
           <w:lang w:val="en-US"/>
@@ -3075,13 +3077,146 @@
     </w:p>
     <w:p>
       <w:pPr>
+        <w:autoSpaceDE w:val="0"/>
+        <w:autoSpaceDN w:val="0"/>
+        <w:adjustRightInd w:val="0"/>
+        <w:ind w:left="0" w:firstLine="0"/>
+        <w:jc w:val="both"/>
+        <w:rPr>
+          <w:rFonts w:ascii="Arial" w:hAnsi="Arial" w:cs="Arial"/>
+          <w:sz w:val="24"/>
+          <w:szCs w:val="24"/>
+        </w:rPr>
+      </w:pPr>
+      <w:proofErr w:type="spellStart"/>
+      <w:r>
+        <w:rPr>
+          <w:rFonts w:ascii="Arial" w:hAnsi="Arial" w:cs="Arial"/>
+          <w:b/>
+          <w:bCs/>
+          <w:sz w:val="24"/>
+          <w:szCs w:val="24"/>
+        </w:rPr>
+        <w:t>def</w:t>
+      </w:r>
+      <w:proofErr w:type="spellEnd"/>
+      <w:r>
+        <w:rPr>
+          <w:rFonts w:ascii="Arial" w:hAnsi="Arial" w:cs="Arial"/>
+          <w:b/>
+          <w:bCs/>
+          <w:sz w:val="24"/>
+          <w:szCs w:val="24"/>
+        </w:rPr>
+        <w:t xml:space="preserve"> </w:t>
+      </w:r>
+      <w:proofErr w:type="spellStart"/>
+      <w:proofErr w:type="gramStart"/>
+      <w:r>
+        <w:rPr>
+          <w:rFonts w:ascii="Arial" w:hAnsi="Arial" w:cs="Arial"/>
+          <w:b/>
+          <w:bCs/>
+          <w:sz w:val="24"/>
+          <w:szCs w:val="24"/>
+        </w:rPr>
+        <w:t>mostrarRescue</w:t>
+      </w:r>
+      <w:proofErr w:type="spellEnd"/>
+      <w:r>
+        <w:rPr>
+          <w:rFonts w:ascii="Arial" w:hAnsi="Arial" w:cs="Arial"/>
+          <w:b/>
+          <w:bCs/>
+          <w:sz w:val="24"/>
+          <w:szCs w:val="24"/>
+        </w:rPr>
+        <w:t>(</w:t>
+      </w:r>
+      <w:proofErr w:type="gramEnd"/>
+      <w:r>
+        <w:rPr>
+          <w:rFonts w:ascii="Arial" w:hAnsi="Arial" w:cs="Arial"/>
+          <w:b/>
+          <w:bCs/>
+          <w:sz w:val="24"/>
+          <w:szCs w:val="24"/>
+        </w:rPr>
+        <w:t>):</w:t>
+      </w:r>
+      <w:r>
+        <w:rPr>
+          <w:rFonts w:ascii="Arial" w:hAnsi="Arial" w:cs="Arial"/>
+          <w:sz w:val="24"/>
+          <w:szCs w:val="24"/>
+        </w:rPr>
+        <w:t xml:space="preserve"> </w:t>
+      </w:r>
+      <w:r>
+        <w:rPr>
+          <w:rFonts w:ascii="Arial" w:hAnsi="Arial" w:cs="Arial"/>
+          <w:sz w:val="24"/>
+          <w:szCs w:val="24"/>
+        </w:rPr>
+        <w:t>Función</w:t>
+      </w:r>
+      <w:r>
+        <w:rPr>
+          <w:rFonts w:ascii="Arial" w:hAnsi="Arial" w:cs="Arial"/>
+          <w:sz w:val="24"/>
+          <w:szCs w:val="24"/>
+        </w:rPr>
+        <w:t xml:space="preserve"> que utilice para poder encontrar la coincidencia de todos los robots</w:t>
+      </w:r>
+      <w:r>
+        <w:rPr>
+          <w:rFonts w:ascii="Arial" w:hAnsi="Arial" w:cs="Arial"/>
+          <w:sz w:val="24"/>
+          <w:szCs w:val="24"/>
+        </w:rPr>
+        <w:t xml:space="preserve">, en donde revisaba si eran del mismo tipo para poder mostrarlos y </w:t>
+      </w:r>
+      <w:proofErr w:type="spellStart"/>
+      <w:r>
+        <w:rPr>
+          <w:rFonts w:ascii="Arial" w:hAnsi="Arial" w:cs="Arial"/>
+          <w:sz w:val="24"/>
+          <w:szCs w:val="24"/>
+        </w:rPr>
+        <w:t>asi</w:t>
+      </w:r>
+      <w:proofErr w:type="spellEnd"/>
+      <w:r>
+        <w:rPr>
+          <w:rFonts w:ascii="Arial" w:hAnsi="Arial" w:cs="Arial"/>
+          <w:sz w:val="24"/>
+          <w:szCs w:val="24"/>
+        </w:rPr>
+        <w:t xml:space="preserve"> poder realizar o no las misiones solicitadas.</w:t>
+      </w:r>
+    </w:p>
+    <w:p>
+      <w:pPr>
+        <w:autoSpaceDE w:val="0"/>
+        <w:autoSpaceDN w:val="0"/>
+        <w:adjustRightInd w:val="0"/>
+        <w:ind w:left="0" w:firstLine="0"/>
+        <w:jc w:val="both"/>
+        <w:rPr>
+          <w:rFonts w:ascii="Times New Roman" w:hAnsi="Times New Roman" w:cs="Times New Roman"/>
+          <w:sz w:val="24"/>
+          <w:szCs w:val="24"/>
+        </w:rPr>
+      </w:pPr>
+    </w:p>
+    <w:p>
+      <w:pPr>
         <w:spacing w:line="276" w:lineRule="auto"/>
         <w:ind w:left="0" w:firstLine="0"/>
         <w:rPr>
           <w:rFonts w:ascii="Times New Roman" w:hAnsi="Times New Roman" w:cs="Times New Roman"/>
           <w:sz w:val="24"/>
           <w:szCs w:val="24"/>
-          <w:lang w:val="en-US"/>
         </w:rPr>
       </w:pPr>
     </w:p>
@@ -3237,12 +3372,7 @@
         <w:spacing w:line="276" w:lineRule="auto"/>
         <w:ind w:left="0" w:firstLine="0"/>
         <w:rPr>
-          <w:rFonts w:ascii="Arial" w:hAnsi="Arial" w:cs="Arial"/>
-          <w:b/>
-          <w:bCs/>
-          <w:color w:val="auto"/>
-          <w:sz w:val="24"/>
-          <w:szCs w:val="24"/>
+          <w:color w:val="auto"/>
           <w:lang w:val="en-US"/>
         </w:rPr>
       </w:pPr>
@@ -3335,16 +3465,6 @@
         <w:spacing w:line="276" w:lineRule="auto"/>
         <w:ind w:left="0" w:firstLine="0"/>
         <w:rPr>
-          <w:color w:val="auto"/>
-          <w:lang w:val="en-US"/>
-        </w:rPr>
-      </w:pPr>
-    </w:p>
-    <w:p>
-      <w:pPr>
-        <w:spacing w:line="276" w:lineRule="auto"/>
-        <w:ind w:left="0" w:firstLine="0"/>
-        <w:rPr>
           <w:rFonts w:ascii="Times New Roman" w:eastAsia="Times New Roman" w:hAnsi="Times New Roman" w:cs="Times New Roman"/>
           <w:color w:val="auto"/>
           <w:sz w:val="24"/>
@@ -4381,28 +4501,28 @@
       </w:rPr>
     </w:lvl>
   </w:abstractNum>
-  <w:num w:numId="1">
+  <w:num w:numId="1" w16cid:durableId="1041176077">
     <w:abstractNumId w:val="3"/>
   </w:num>
-  <w:num w:numId="2">
+  <w:num w:numId="2" w16cid:durableId="1013143735">
     <w:abstractNumId w:val="1"/>
   </w:num>
-  <w:num w:numId="3">
+  <w:num w:numId="3" w16cid:durableId="1323002489">
     <w:abstractNumId w:val="4"/>
   </w:num>
-  <w:num w:numId="4">
+  <w:num w:numId="4" w16cid:durableId="1329211744">
     <w:abstractNumId w:val="2"/>
   </w:num>
-  <w:num w:numId="5">
+  <w:num w:numId="5" w16cid:durableId="1362587968">
     <w:abstractNumId w:val="6"/>
   </w:num>
-  <w:num w:numId="6">
+  <w:num w:numId="6" w16cid:durableId="515266529">
     <w:abstractNumId w:val="5"/>
   </w:num>
-  <w:num w:numId="7">
+  <w:num w:numId="7" w16cid:durableId="1149051700">
     <w:abstractNumId w:val="7"/>
   </w:num>
-  <w:num w:numId="8">
+  <w:num w:numId="8" w16cid:durableId="40829944">
     <w:abstractNumId w:val="0"/>
   </w:num>
 </w:numbering>

</xml_diff>